<commit_message>
Updated docs with appendix
</commit_message>
<xml_diff>
--- a/docs/MotionSense Dataset.docx
+++ b/docs/MotionSense Dataset.docx
@@ -710,12 +710,12 @@
             <wp:extent cx="1576388" cy="1086636"/>
             <wp:effectExtent b="0" l="0" r="0" t="0"/>
             <wp:wrapSquare wrapText="bothSides" distB="114300" distT="114300" distL="114300" distR="114300"/>
-            <wp:docPr id="12" name="image31.png"/>
+            <wp:docPr id="12" name="image36.png"/>
             <a:graphic>
               <a:graphicData uri="http://schemas.openxmlformats.org/drawingml/2006/picture">
                 <pic:pic>
                   <pic:nvPicPr>
-                    <pic:cNvPr id="0" name="image31.png"/>
+                    <pic:cNvPr id="0" name="image36.png"/>
                     <pic:cNvPicPr preferRelativeResize="0"/>
                   </pic:nvPicPr>
                   <pic:blipFill>
@@ -1632,12 +1632,12 @@
             <wp:inline distB="19050" distT="19050" distL="19050" distR="19050">
               <wp:extent cx="419100" cy="114300"/>
               <wp:effectExtent b="0" l="0" r="0" t="0"/>
-              <wp:docPr id="4" name="image20.png"/>
+              <wp:docPr id="4" name="image21.png"/>
               <a:graphic>
                 <a:graphicData uri="http://schemas.openxmlformats.org/drawingml/2006/picture">
                   <pic:pic>
                     <pic:nvPicPr>
-                      <pic:cNvPr id="0" name="image20.png"/>
+                      <pic:cNvPr id="0" name="image21.png"/>
                       <pic:cNvPicPr preferRelativeResize="0"/>
                     </pic:nvPicPr>
                     <pic:blipFill>
@@ -1682,12 +1682,12 @@
             <wp:inline distB="19050" distT="19050" distL="19050" distR="19050">
               <wp:extent cx="444500" cy="101600"/>
               <wp:effectExtent b="0" l="0" r="0" t="0"/>
-              <wp:docPr id="13" name="image32.png"/>
+              <wp:docPr id="13" name="image37.png"/>
               <a:graphic>
                 <a:graphicData uri="http://schemas.openxmlformats.org/drawingml/2006/picture">
                   <pic:pic>
                     <pic:nvPicPr>
-                      <pic:cNvPr id="0" name="image32.png"/>
+                      <pic:cNvPr id="0" name="image37.png"/>
                       <pic:cNvPicPr preferRelativeResize="0"/>
                     </pic:nvPicPr>
                     <pic:blipFill>
@@ -1772,12 +1772,12 @@
             <wp:extent cx="6624638" cy="1528763"/>
             <wp:effectExtent b="0" l="0" r="0" t="0"/>
             <wp:wrapSquare wrapText="bothSides" distB="114300" distT="114300" distL="114300" distR="114300"/>
-            <wp:docPr id="5" name="image21.png"/>
+            <wp:docPr id="5" name="image22.png"/>
             <a:graphic>
               <a:graphicData uri="http://schemas.openxmlformats.org/drawingml/2006/picture">
                 <pic:pic>
                   <pic:nvPicPr>
-                    <pic:cNvPr id="0" name="image21.png"/>
+                    <pic:cNvPr id="0" name="image22.png"/>
                     <pic:cNvPicPr preferRelativeResize="0"/>
                   </pic:nvPicPr>
                   <pic:blipFill>
@@ -1814,12 +1814,12 @@
             <wp:extent cx="6746203" cy="1481138"/>
             <wp:effectExtent b="0" l="0" r="0" t="0"/>
             <wp:wrapSquare wrapText="bothSides" distB="114300" distT="114300" distL="114300" distR="114300"/>
-            <wp:docPr id="15" name="image34.png"/>
+            <wp:docPr id="15" name="image39.png"/>
             <a:graphic>
               <a:graphicData uri="http://schemas.openxmlformats.org/drawingml/2006/picture">
                 <pic:pic>
                   <pic:nvPicPr>
-                    <pic:cNvPr id="0" name="image34.png"/>
+                    <pic:cNvPr id="0" name="image39.png"/>
                     <pic:cNvPicPr preferRelativeResize="0"/>
                   </pic:nvPicPr>
                   <pic:blipFill>
@@ -2057,12 +2057,12 @@
             <wp:inline distB="19050" distT="19050" distL="19050" distR="19050">
               <wp:extent cx="101600" cy="101600"/>
               <wp:effectExtent b="0" l="0" r="0" t="0"/>
-              <wp:docPr id="1" name="image17.png"/>
+              <wp:docPr id="1" name="image18.png"/>
               <a:graphic>
                 <a:graphicData uri="http://schemas.openxmlformats.org/drawingml/2006/picture">
                   <pic:pic>
                     <pic:nvPicPr>
-                      <pic:cNvPr id="0" name="image17.png"/>
+                      <pic:cNvPr id="0" name="image18.png"/>
                       <pic:cNvPicPr preferRelativeResize="0"/>
                     </pic:nvPicPr>
                     <pic:blipFill>
@@ -2157,12 +2157,12 @@
             <wp:inline distB="19050" distT="19050" distL="19050" distR="19050">
               <wp:extent cx="63500" cy="101600"/>
               <wp:effectExtent b="0" l="0" r="0" t="0"/>
-              <wp:docPr id="14" name="image33.png"/>
+              <wp:docPr id="14" name="image38.png"/>
               <a:graphic>
                 <a:graphicData uri="http://schemas.openxmlformats.org/drawingml/2006/picture">
                   <pic:pic>
                     <pic:nvPicPr>
-                      <pic:cNvPr id="0" name="image33.png"/>
+                      <pic:cNvPr id="0" name="image38.png"/>
                       <pic:cNvPicPr preferRelativeResize="0"/>
                     </pic:nvPicPr>
                     <pic:blipFill>
@@ -2333,12 +2333,12 @@
             <wp:inline distB="19050" distT="19050" distL="19050" distR="19050">
               <wp:extent cx="88900" cy="63500"/>
               <wp:effectExtent b="0" l="0" r="0" t="0"/>
-              <wp:docPr id="11" name="image30.png"/>
+              <wp:docPr id="11" name="image35.png"/>
               <a:graphic>
                 <a:graphicData uri="http://schemas.openxmlformats.org/drawingml/2006/picture">
                   <pic:pic>
                     <pic:nvPicPr>
-                      <pic:cNvPr id="0" name="image30.png"/>
+                      <pic:cNvPr id="0" name="image35.png"/>
                       <pic:cNvPicPr preferRelativeResize="0"/>
                     </pic:nvPicPr>
                     <pic:blipFill>
@@ -2533,12 +2533,12 @@
             <wp:inline distB="19050" distT="19050" distL="19050" distR="19050">
               <wp:extent cx="63500" cy="101600"/>
               <wp:effectExtent b="0" l="0" r="0" t="0"/>
-              <wp:docPr id="2" name="image18.png"/>
+              <wp:docPr id="2" name="image19.png"/>
               <a:graphic>
                 <a:graphicData uri="http://schemas.openxmlformats.org/drawingml/2006/picture">
                   <pic:pic>
                     <pic:nvPicPr>
-                      <pic:cNvPr id="0" name="image18.png"/>
+                      <pic:cNvPr id="0" name="image19.png"/>
                       <pic:cNvPicPr preferRelativeResize="0"/>
                     </pic:nvPicPr>
                     <pic:blipFill>
@@ -2970,12 +2970,12 @@
             <wp:extent cx="3361531" cy="1333500"/>
             <wp:effectExtent b="0" l="0" r="0" t="0"/>
             <wp:wrapSquare wrapText="bothSides" distB="114300" distT="114300" distL="114300" distR="114300"/>
-            <wp:docPr id="7" name="image24.png"/>
+            <wp:docPr id="7" name="image31.png"/>
             <a:graphic>
               <a:graphicData uri="http://schemas.openxmlformats.org/drawingml/2006/picture">
                 <pic:pic>
                   <pic:nvPicPr>
-                    <pic:cNvPr id="0" name="image24.png"/>
+                    <pic:cNvPr id="0" name="image31.png"/>
                     <pic:cNvPicPr preferRelativeResize="0"/>
                   </pic:nvPicPr>
                   <pic:blipFill>
@@ -3249,12 +3249,12 @@
             <wp:extent cx="3319463" cy="1311279"/>
             <wp:effectExtent b="0" l="0" r="0" t="0"/>
             <wp:wrapSquare wrapText="bothSides" distB="114300" distT="114300" distL="114300" distR="114300"/>
-            <wp:docPr id="9" name="image26.png"/>
+            <wp:docPr id="9" name="image33.png"/>
             <a:graphic>
               <a:graphicData uri="http://schemas.openxmlformats.org/drawingml/2006/picture">
                 <pic:pic>
                   <pic:nvPicPr>
-                    <pic:cNvPr id="0" name="image26.png"/>
+                    <pic:cNvPr id="0" name="image33.png"/>
                     <pic:cNvPicPr preferRelativeResize="0"/>
                   </pic:nvPicPr>
                   <pic:blipFill>
@@ -4020,7 +4020,7 @@
           <w:szCs w:val="24"/>
           <w:rtl w:val="0"/>
         </w:rPr>
-        <w:t xml:space="preserve"> : One the one hand, smaller window size would enable us to boost over more model predictions, on the other hand, increasing window size improves each prediction accuracy.</w:t>
+        <w:t xml:space="preserve"> : On the one hand, smaller window size would enable us to boost over more model predictions, on the other hand, increasing window size improves each prediction accuracy.</w:t>
       </w:r>
     </w:p>
     <w:p>
@@ -4079,12 +4079,12 @@
             <wp:inline distB="19050" distT="19050" distL="19050" distR="19050">
               <wp:extent cx="444500" cy="101600"/>
               <wp:effectExtent b="0" l="0" r="0" t="0"/>
-              <wp:docPr id="3" name="image19.png"/>
+              <wp:docPr id="3" name="image20.png"/>
               <a:graphic>
                 <a:graphicData uri="http://schemas.openxmlformats.org/drawingml/2006/picture">
                   <pic:pic>
                     <pic:nvPicPr>
-                      <pic:cNvPr id="0" name="image19.png"/>
+                      <pic:cNvPr id="0" name="image20.png"/>
                       <pic:cNvPicPr preferRelativeResize="0"/>
                     </pic:nvPicPr>
                     <pic:blipFill>
@@ -4265,12 +4265,12 @@
             <wp:inline distB="19050" distT="19050" distL="19050" distR="19050">
               <wp:extent cx="2006600" cy="165100"/>
               <wp:effectExtent b="0" l="0" r="0" t="0"/>
-              <wp:docPr id="8" name="image25.png"/>
+              <wp:docPr id="8" name="image32.png"/>
               <a:graphic>
                 <a:graphicData uri="http://schemas.openxmlformats.org/drawingml/2006/picture">
                   <pic:pic>
                     <pic:nvPicPr>
-                      <pic:cNvPr id="0" name="image25.png"/>
+                      <pic:cNvPr id="0" name="image32.png"/>
                       <pic:cNvPicPr preferRelativeResize="0"/>
                     </pic:nvPicPr>
                     <pic:blipFill>
@@ -4342,12 +4342,12 @@
             <wp:extent cx="3816266" cy="1500188"/>
             <wp:effectExtent b="0" l="0" r="0" t="0"/>
             <wp:wrapSquare wrapText="bothSides" distB="57150" distT="57150" distL="57150" distR="57150"/>
-            <wp:docPr id="10" name="image28.png"/>
+            <wp:docPr id="10" name="image34.png"/>
             <a:graphic>
               <a:graphicData uri="http://schemas.openxmlformats.org/drawingml/2006/picture">
                 <pic:pic>
                   <pic:nvPicPr>
-                    <pic:cNvPr id="0" name="image28.png"/>
+                    <pic:cNvPr id="0" name="image34.png"/>
                     <pic:cNvPicPr preferRelativeResize="0"/>
                   </pic:nvPicPr>
                   <pic:blipFill>
@@ -4438,7 +4438,7 @@
             <w:u w:val="single"/>
             <w:rtl w:val="0"/>
           </w:rPr>
-          <w:t xml:space="preserve">Notebook #1</w:t>
+          <w:t xml:space="preserve">Notebook #1 - Business Understanding and Data Exploration</w:t>
         </w:r>
       </w:hyperlink>
       <w:r>
@@ -4468,7 +4468,7 @@
             <w:u w:val="single"/>
             <w:rtl w:val="0"/>
           </w:rPr>
-          <w:t xml:space="preserve">Notebook #2</w:t>
+          <w:t xml:space="preserve">Notebook #2 - Feature Engineering and Model Selection</w:t>
         </w:r>
       </w:hyperlink>
       <w:r>
@@ -4498,7 +4498,7 @@
             <w:u w:val="single"/>
             <w:rtl w:val="0"/>
           </w:rPr>
-          <w:t xml:space="preserve">Notebook #3</w:t>
+          <w:t xml:space="preserve">Notebook #3 - Evaluating on Real World Data</w:t>
         </w:r>
       </w:hyperlink>
       <w:r>
@@ -4528,7 +4528,7 @@
             <w:u w:val="single"/>
             <w:rtl w:val="0"/>
           </w:rPr>
-          <w:t xml:space="preserve">Application - First Version video</w:t>
+          <w:t xml:space="preserve">Application - First version video</w:t>
         </w:r>
       </w:hyperlink>
       <w:r>
@@ -4549,6 +4549,36 @@
         </w:rPr>
       </w:pPr>
       <w:hyperlink r:id="rId59">
+        <w:r>
+          <w:rPr>
+            <w:rFonts w:ascii="Times New Roman" w:cs="Times New Roman" w:eastAsia="Times New Roman" w:hAnsi="Times New Roman"/>
+            <w:color w:val="1155cc"/>
+            <w:sz w:val="24"/>
+            <w:szCs w:val="24"/>
+            <w:u w:val="single"/>
+            <w:rtl w:val="0"/>
+          </w:rPr>
+          <w:t xml:space="preserve">Application - Final version video</w:t>
+        </w:r>
+      </w:hyperlink>
+      <w:r>
+        <w:rPr>
+          <w:rtl w:val="0"/>
+        </w:rPr>
+      </w:r>
+    </w:p>
+    <w:p>
+      <w:pPr>
+        <w:spacing w:line="360" w:lineRule="auto"/>
+        <w:ind w:left="0" w:firstLine="0"/>
+        <w:contextualSpacing w:val="0"/>
+        <w:rPr>
+          <w:rFonts w:ascii="Times New Roman" w:cs="Times New Roman" w:eastAsia="Times New Roman" w:hAnsi="Times New Roman"/>
+          <w:sz w:val="24"/>
+          <w:szCs w:val="24"/>
+        </w:rPr>
+      </w:pPr>
+      <w:hyperlink r:id="rId60">
         <w:r>
           <w:rPr>
             <w:rFonts w:ascii="Times New Roman" w:cs="Times New Roman" w:eastAsia="Times New Roman" w:hAnsi="Times New Roman"/>
@@ -4608,7 +4638,7 @@
         <w:br w:type="textWrapping"/>
         <w:t xml:space="preserve">GitHub - </w:t>
       </w:r>
-      <w:hyperlink r:id="rId60">
+      <w:hyperlink r:id="rId61">
         <w:r>
           <w:rPr>
             <w:rFonts w:ascii="Times New Roman" w:cs="Times New Roman" w:eastAsia="Times New Roman" w:hAnsi="Times New Roman"/>
@@ -4647,7 +4677,7 @@
         </w:rPr>
         <w:t xml:space="preserve">Original Paper - </w:t>
       </w:r>
-      <w:hyperlink r:id="rId61">
+      <w:hyperlink r:id="rId62">
         <w:r>
           <w:rPr>
             <w:rFonts w:ascii="Times New Roman" w:cs="Times New Roman" w:eastAsia="Times New Roman" w:hAnsi="Times New Roman"/>
@@ -4686,7 +4716,7 @@
         </w:rPr>
         <w:t xml:space="preserve">Kaggle - </w:t>
       </w:r>
-      <w:hyperlink r:id="rId62">
+      <w:hyperlink r:id="rId63">
         <w:r>
           <w:rPr>
             <w:rFonts w:ascii="Times New Roman" w:cs="Times New Roman" w:eastAsia="Times New Roman" w:hAnsi="Times New Roman"/>
@@ -4707,23 +4737,6 @@
     </w:p>
     <w:p>
       <w:pPr>
-        <w:spacing w:line="360" w:lineRule="auto"/>
-        <w:ind w:left="720" w:firstLine="0"/>
-        <w:contextualSpacing w:val="0"/>
-        <w:rPr>
-          <w:rFonts w:ascii="Times New Roman" w:cs="Times New Roman" w:eastAsia="Times New Roman" w:hAnsi="Times New Roman"/>
-          <w:sz w:val="24"/>
-          <w:szCs w:val="24"/>
-        </w:rPr>
-      </w:pPr>
-      <w:r>
-        <w:rPr>
-          <w:rtl w:val="0"/>
-        </w:rPr>
-      </w:r>
-    </w:p>
-    <w:p>
-      <w:pPr>
         <w:numPr>
           <w:ilvl w:val="0"/>
           <w:numId w:val="6"/>
@@ -4746,7 +4759,7 @@
         </w:rPr>
         <w:t xml:space="preserve">Smartphone Sensors information: </w:t>
       </w:r>
-      <w:hyperlink r:id="rId63">
+      <w:hyperlink r:id="rId64">
         <w:r>
           <w:rPr>
             <w:rFonts w:ascii="Times New Roman" w:cs="Times New Roman" w:eastAsia="Times New Roman" w:hAnsi="Times New Roman"/>
@@ -4768,7 +4781,7 @@
         </w:rPr>
         <w:br w:type="textWrapping"/>
       </w:r>
-      <w:hyperlink r:id="rId64">
+      <w:hyperlink r:id="rId65">
         <w:r>
           <w:rPr>
             <w:rFonts w:ascii="Times New Roman" w:cs="Times New Roman" w:eastAsia="Times New Roman" w:hAnsi="Times New Roman"/>
@@ -4790,7 +4803,7 @@
         </w:rPr>
         <w:br w:type="textWrapping"/>
       </w:r>
-      <w:hyperlink r:id="rId65">
+      <w:hyperlink r:id="rId66">
         <w:r>
           <w:rPr>
             <w:rFonts w:ascii="Times New Roman" w:cs="Times New Roman" w:eastAsia="Times New Roman" w:hAnsi="Times New Roman"/>
@@ -4812,7 +4825,7 @@
         </w:rPr>
         <w:br w:type="textWrapping"/>
       </w:r>
-      <w:hyperlink r:id="rId66">
+      <w:hyperlink r:id="rId67">
         <w:r>
           <w:rPr>
             <w:rFonts w:ascii="Times New Roman" w:cs="Times New Roman" w:eastAsia="Times New Roman" w:hAnsi="Times New Roman"/>
@@ -4827,15 +4840,6 @@
       </w:hyperlink>
       <w:r>
         <w:rPr>
-          <w:rFonts w:ascii="Times New Roman" w:cs="Times New Roman" w:eastAsia="Times New Roman" w:hAnsi="Times New Roman"/>
-          <w:sz w:val="24"/>
-          <w:szCs w:val="24"/>
-          <w:rtl w:val="0"/>
-        </w:rPr>
-        <w:br w:type="textWrapping"/>
-      </w:r>
-      <w:r>
-        <w:rPr>
           <w:rtl w:val="0"/>
         </w:rPr>
       </w:r>
@@ -4864,7 +4868,7 @@
         </w:rPr>
         <w:t xml:space="preserve">Predicting Human Activity Using LSTM: </w:t>
       </w:r>
-      <w:hyperlink r:id="rId67">
+      <w:hyperlink r:id="rId68">
         <w:r>
           <w:rPr>
             <w:rFonts w:ascii="Times New Roman" w:cs="Times New Roman" w:eastAsia="Times New Roman" w:hAnsi="Times New Roman"/>
@@ -4893,9 +4897,9 @@
       </w:r>
     </w:p>
     <w:sectPr>
-      <w:headerReference r:id="rId68" w:type="default"/>
-      <w:headerReference r:id="rId69" w:type="first"/>
-      <w:footerReference r:id="rId70" w:type="first"/>
+      <w:headerReference r:id="rId69" w:type="default"/>
+      <w:headerReference r:id="rId70" w:type="first"/>
+      <w:footerReference r:id="rId71" w:type="first"/>
       <w:pgSz w:h="15840" w:w="12240"/>
       <w:pgMar w:bottom="1080" w:top="1080" w:left="1440" w:right="1440" w:header="0"/>
       <w:pgNumType w:start="0"/>

</xml_diff>